<commit_message>
Updates to original text
Minor updates and typo corrections
</commit_message>
<xml_diff>
--- a/Musings/Technology is a parasite.docx
+++ b/Musings/Technology is a parasite.docx
@@ -503,7 +503,13 @@
         <w:br/>
       </w:r>
       <w:r>
-        <w:t xml:space="preserve"> it would appear that technology has some form of entropy. For it to flourish, something else must be reduced.</w:t>
+        <w:t xml:space="preserve"> </w:t>
+      </w:r>
+      <w:r>
+        <w:t>I</w:t>
+      </w:r>
+      <w:r>
+        <w:t>t would appear that technology has some form of entropy. For it to flourish, something else must be reduced.</w:t>
       </w:r>
     </w:p>
     <w:p>
@@ -613,7 +619,7 @@
         </w:sdtContent>
       </w:sdt>
       <w:r>
-        <w:br/>
+        <w:t xml:space="preserve"> </w:t>
       </w:r>
       <w:r>
         <w:t xml:space="preserve">The ease of access of social media on multiple platforms is a testament to how far and how deeply </w:t>
@@ -649,7 +655,13 @@
     </w:p>
     <w:p>
       <w:r>
-        <w:t>So we come to a question: why do we keep using technology?</w:t>
+        <w:t xml:space="preserve">So we come to a question: </w:t>
+      </w:r>
+      <w:r>
+        <w:t>W</w:t>
+      </w:r>
+      <w:r>
+        <w:t>hy do we keep using technology?</w:t>
       </w:r>
       <w:r>
         <w:br/>
@@ -714,16 +726,18 @@
     </w:p>
     <w:p>
       <w:pPr>
+        <w:spacing w:line="240" w:lineRule="auto"/>
+        <w:ind w:left="567" w:right="567"/>
         <w:rPr>
           <w:noProof/>
         </w:rPr>
       </w:pPr>
       <w:r>
-        <w:t xml:space="preserve">“‘We can now create machines that can change what people think and what people do, and the machines can do that autonomously” and “‘Social-media apps plumb one of our deepest wells of motivation. The human brain releases pleasurable, habitforming [sic] chemicals in response to social </w:t>
+        <w:t xml:space="preserve">“‘We can now create machines that can change what people think and what people do, and the machines can do that autonomously” and “‘Social-media apps plumb one of our deepest wells of motivation. The human brain releases pleasurable, habitforming [sic] chemicals in response to social interactions, even to mere simulacra of them, and the </w:t>
       </w:r>
       <w:r>
         <w:lastRenderedPageBreak/>
-        <w:t>interactions, even to mere simulacra of them, and the hottest triggers are other people: you and your friends or followers are constantly prompting each other to use the service for longer.”</w:t>
+        <w:t>hottest triggers are other people: you and your friends or followers are constantly prompting each other to use the service for longer.”</w:t>
       </w:r>
       <w:r>
         <w:rPr>
@@ -905,7 +919,13 @@
         <w:t>G</w:t>
       </w:r>
       <w:r>
-        <w:t>enie cannot be put back in its bottle, it can be kept under control. However, this means that people must start taking a level of responsibility and criticality as to the user technology in their lives. At the end of the day technology is meant to help humanity, not enslave it.</w:t>
+        <w:t>enie cannot be put back in its bottle, it can be kept under control. However, this means that people must start taking a level of responsibility and criticality as to the use</w:t>
+      </w:r>
+      <w:r>
+        <w:t xml:space="preserve"> of</w:t>
+      </w:r>
+      <w:r>
+        <w:t xml:space="preserve"> technology in their lives. At the end of the day technology is meant to help humanity, not enslave it.</w:t>
       </w:r>
     </w:p>
     <w:p>
@@ -928,7 +948,19 @@
         <w:t>m</w:t>
       </w:r>
       <w:r>
-        <w:t xml:space="preserve">arch of technology increases apace and they are enormously powerful interests that do not want that consumers to stop using their products. They do not wish the public to be critical because that damages profits. Yet without a societal recognition the damage that technology can potentially do, the juggernaut will pick up speed and we </w:t>
+        <w:t xml:space="preserve">arch of technology increases </w:t>
+      </w:r>
+      <w:r>
+        <w:t>apace,</w:t>
+      </w:r>
+      <w:r>
+        <w:t xml:space="preserve"> and the</w:t>
+      </w:r>
+      <w:r>
+        <w:t>re</w:t>
+      </w:r>
+      <w:r>
+        <w:t xml:space="preserve"> are enormously powerful interests that do not want that consumers to stop using their products. They do not wish the public to be critical because that damages profits. Yet without a societal recognition the damage that technology can potentially do, the juggernaut will pick up speed and we </w:t>
       </w:r>
       <w:r>
         <w:t xml:space="preserve">as a species </w:t>
@@ -1176,15 +1208,7 @@
                   <w:noProof/>
                   <w:u w:val="single"/>
                 </w:rPr>
-                <w:t>https://www.statista.com/statistics/264810/number-of-monthly-active-facebook-</w:t>
-              </w:r>
-              <w:r>
-                <w:rPr>
-                  <w:noProof/>
-                  <w:u w:val="single"/>
-                </w:rPr>
-                <w:lastRenderedPageBreak/>
-                <w:t>users-worldwide/</w:t>
+                <w:t>https://www.statista.com/statistics/264810/number-of-monthly-active-facebook-users-worldwide/</w:t>
               </w:r>
               <w:r>
                 <w:rPr>
@@ -1205,6 +1229,7 @@
                 <w:rPr>
                   <w:noProof/>
                 </w:rPr>
+                <w:lastRenderedPageBreak/>
                 <w:t xml:space="preserve">Wicken, J. S., 1998. Evolution and thermodynamics: the new paradigm. </w:t>
               </w:r>
               <w:r>
@@ -2098,7 +2123,7 @@
     <b:Pages>74-80</b:Pages>
     <b:Volume>286</b:Volume>
     <b:Issue>2</b:Issue>
-    <b:RefOrder>1</b:RefOrder>
+    <b:RefOrder>6</b:RefOrder>
   </b:Source>
   <b:Source>
     <b:Tag>Ben40</b:Tag>
@@ -2118,7 +2143,7 @@
       </b:Director>
     </b:Author>
     <b:CountryRegion>United States</b:CountryRegion>
-    <b:RefOrder>2</b:RefOrder>
+    <b:RefOrder>1</b:RefOrder>
   </b:Source>
   <b:Source>
     <b:Tag>Jef18</b:Tag>
@@ -2155,7 +2180,7 @@
     <b:MonthAccessed>October</b:MonthAccessed>
     <b:DayAccessed>25</b:DayAccessed>
     <b:URL>https://www.statista.com/statistics/264810/number-of-monthly-active-facebook-users-worldwide/</b:URL>
-    <b:RefOrder>4</b:RefOrder>
+    <b:RefOrder>3</b:RefOrder>
   </b:Source>
   <b:Source>
     <b:Tag>Fac21</b:Tag>
@@ -2174,7 +2199,7 @@
     </b:Author>
     <b:Publisher>Facebook Investor Relations</b:Publisher>
     <b:City>Menlo Park, California</b:City>
-    <b:RefOrder>5</b:RefOrder>
+    <b:RefOrder>4</b:RefOrder>
   </b:Source>
   <b:Source>
     <b:Tag>Wic98</b:Tag>
@@ -2197,7 +2222,7 @@
     <b:Pages>181-186</b:Pages>
     <b:Volume>15</b:Volume>
     <b:Issue>5</b:Issue>
-    <b:RefOrder>3</b:RefOrder>
+    <b:RefOrder>2</b:RefOrder>
   </b:Source>
   <b:Source>
     <b:Tag>Les16</b:Tag>
@@ -2243,13 +2268,13 @@
     <b:Pages>32-36</b:Pages>
     <b:Volume>232</b:Volume>
     <b:Issue>6</b:Issue>
-    <b:RefOrder>6</b:RefOrder>
+    <b:RefOrder>5</b:RefOrder>
   </b:Source>
 </b:Sources>
 </file>
 
 <file path=customXml/itemProps1.xml><?xml version="1.0" encoding="utf-8"?>
-<ds:datastoreItem xmlns:ds="http://schemas.openxmlformats.org/officeDocument/2006/customXml" ds:itemID="{42F4C2AA-CDC9-455E-A19C-031A598B4753}">
+<ds:datastoreItem xmlns:ds="http://schemas.openxmlformats.org/officeDocument/2006/customXml" ds:itemID="{47899909-C01B-4234-8AF1-0B528634267F}">
   <ds:schemaRefs>
     <ds:schemaRef ds:uri="http://schemas.openxmlformats.org/officeDocument/2006/bibliography"/>
   </ds:schemaRefs>

</xml_diff>